<commit_message>
Lume: schematic modifyed (board not).
</commit_message>
<xml_diff>
--- a/Lume/Lume.docx
+++ b/Lume/Lume.docx
@@ -30,22 +30,7 @@
         <w:t xml:space="preserve"> (</w:t>
       </w:r>
       <w:r>
-        <w:t xml:space="preserve">кв. </w:t>
-      </w:r>
-      <w:r>
-        <w:t>«</w:t>
-      </w:r>
-      <w:r>
-        <w:t>время</w:t>
-      </w:r>
-      <w:r>
-        <w:t>»</w:t>
-      </w:r>
-      <w:r>
-        <w:t>)</w:t>
-      </w:r>
-      <w:r>
-        <w:t xml:space="preserve"> являет собой часы, преимущественно настенные.</w:t>
+        <w:t>кв. «время») являет собой часы, преимущественно настенные.</w:t>
       </w:r>
     </w:p>
     <w:p>
@@ -100,6 +85,119 @@
       </w:r>
       <w:r>
         <w:t>.</w:t>
+      </w:r>
+    </w:p>
+    <w:p/>
+    <w:p>
+      <w:pPr>
+        <w:pStyle w:val="Title"/>
+        <w:rPr>
+          <w:lang w:val="en-US"/>
+        </w:rPr>
+      </w:pPr>
+      <w:r>
+        <w:rPr>
+          <w:lang w:val="en-US"/>
+        </w:rPr>
+        <w:t>Errata</w:t>
+      </w:r>
+    </w:p>
+    <w:p>
+      <w:r>
+        <w:t>Версия 1.0-1.2</w:t>
+      </w:r>
+    </w:p>
+    <w:p>
+      <w:pPr>
+        <w:pStyle w:val="ListParagraph"/>
+        <w:numPr>
+          <w:ilvl w:val="0"/>
+          <w:numId w:val="1"/>
+        </w:numPr>
+      </w:pPr>
+      <w:r>
+        <w:t>Увеличить размер переходных отверстий.</w:t>
+      </w:r>
+    </w:p>
+    <w:p>
+      <w:pPr>
+        <w:pStyle w:val="ListParagraph"/>
+        <w:numPr>
+          <w:ilvl w:val="0"/>
+          <w:numId w:val="1"/>
+        </w:numPr>
+      </w:pPr>
+      <w:r>
+        <w:t xml:space="preserve">Разъем </w:t>
+      </w:r>
+      <w:r>
+        <w:rPr>
+          <w:lang w:val="en-US"/>
+        </w:rPr>
+        <w:t>ISP</w:t>
+      </w:r>
+      <w:r>
+        <w:t xml:space="preserve"> </w:t>
+      </w:r>
+      <w:r>
+        <w:t>– отверстия сделать 1мм.</w:t>
+      </w:r>
+    </w:p>
+    <w:p>
+      <w:pPr>
+        <w:pStyle w:val="ListParagraph"/>
+        <w:numPr>
+          <w:ilvl w:val="0"/>
+          <w:numId w:val="1"/>
+        </w:numPr>
+      </w:pPr>
+      <w:r>
+        <w:t>Кварц: увеличить отверстия.</w:t>
+      </w:r>
+    </w:p>
+    <w:p>
+      <w:pPr>
+        <w:pStyle w:val="ListParagraph"/>
+        <w:numPr>
+          <w:ilvl w:val="0"/>
+          <w:numId w:val="1"/>
+        </w:numPr>
+      </w:pPr>
+      <w:r>
+        <w:t>Батарейка: увеличить отверстия.</w:t>
+      </w:r>
+    </w:p>
+    <w:p>
+      <w:pPr>
+        <w:pStyle w:val="ListParagraph"/>
+        <w:numPr>
+          <w:ilvl w:val="0"/>
+          <w:numId w:val="1"/>
+        </w:numPr>
+      </w:pPr>
+      <w:r>
+        <w:t>Собрать все детали в кучку.</w:t>
+      </w:r>
+    </w:p>
+    <w:p>
+      <w:pPr>
+        <w:pStyle w:val="ListParagraph"/>
+        <w:numPr>
+          <w:ilvl w:val="0"/>
+          <w:numId w:val="1"/>
+        </w:numPr>
+      </w:pPr>
+      <w:r>
+        <w:t xml:space="preserve">Добавить </w:t>
+      </w:r>
+      <w:r>
+        <w:rPr>
+          <w:lang w:val="en-US"/>
+        </w:rPr>
+        <w:t>testpoints</w:t>
+      </w:r>
+      <w:r>
+        <w:t xml:space="preserve"> на все сигналы.</w:t>
       </w:r>
       <w:bookmarkStart w:id="0" w:name="_GoBack"/>
       <w:bookmarkEnd w:id="0"/>
@@ -112,6 +210,127 @@
     </w:sectPr>
   </w:body>
 </w:document>
+</file>
+
+<file path=word/numbering.xml><?xml version="1.0" encoding="utf-8"?>
+<w:numbering xmlns:wpc="http://schemas.microsoft.com/office/word/2010/wordprocessingCanvas" xmlns:mc="http://schemas.openxmlformats.org/markup-compatibility/2006" xmlns:o="urn:schemas-microsoft-com:office:office" xmlns:r="http://schemas.openxmlformats.org/officeDocument/2006/relationships" xmlns:m="http://schemas.openxmlformats.org/officeDocument/2006/math" xmlns:v="urn:schemas-microsoft-com:vml" xmlns:wp14="http://schemas.microsoft.com/office/word/2010/wordprocessingDrawing" xmlns:wp="http://schemas.openxmlformats.org/drawingml/2006/wordprocessingDrawing" xmlns:w10="urn:schemas-microsoft-com:office:word" xmlns:w="http://schemas.openxmlformats.org/wordprocessingml/2006/main" xmlns:w14="http://schemas.microsoft.com/office/word/2010/wordml" xmlns:wpg="http://schemas.microsoft.com/office/word/2010/wordprocessingGroup" xmlns:wpi="http://schemas.microsoft.com/office/word/2010/wordprocessingInk" xmlns:wne="http://schemas.microsoft.com/office/word/2006/wordml" xmlns:wps="http://schemas.microsoft.com/office/word/2010/wordprocessingShape" mc:Ignorable="w14 wp14">
+  <w:abstractNum w:abstractNumId="0">
+    <w:nsid w:val="1FAA63C7"/>
+    <w:multiLevelType w:val="hybridMultilevel"/>
+    <w:tmpl w:val="4C105172"/>
+    <w:lvl w:ilvl="0" w:tplc="04190001">
+      <w:start w:val="1"/>
+      <w:numFmt w:val="bullet"/>
+      <w:lvlText w:val=""/>
+      <w:lvlJc w:val="left"/>
+      <w:pPr>
+        <w:ind w:left="1429" w:hanging="360"/>
+      </w:pPr>
+      <w:rPr>
+        <w:rFonts w:ascii="Symbol" w:hAnsi="Symbol" w:hint="default"/>
+      </w:rPr>
+    </w:lvl>
+    <w:lvl w:ilvl="1" w:tplc="04190003" w:tentative="1">
+      <w:start w:val="1"/>
+      <w:numFmt w:val="bullet"/>
+      <w:lvlText w:val="o"/>
+      <w:lvlJc w:val="left"/>
+      <w:pPr>
+        <w:ind w:left="2149" w:hanging="360"/>
+      </w:pPr>
+      <w:rPr>
+        <w:rFonts w:ascii="Courier New" w:hAnsi="Courier New" w:cs="Courier New" w:hint="default"/>
+      </w:rPr>
+    </w:lvl>
+    <w:lvl w:ilvl="2" w:tplc="04190005" w:tentative="1">
+      <w:start w:val="1"/>
+      <w:numFmt w:val="bullet"/>
+      <w:lvlText w:val=""/>
+      <w:lvlJc w:val="left"/>
+      <w:pPr>
+        <w:ind w:left="2869" w:hanging="360"/>
+      </w:pPr>
+      <w:rPr>
+        <w:rFonts w:ascii="Wingdings" w:hAnsi="Wingdings" w:hint="default"/>
+      </w:rPr>
+    </w:lvl>
+    <w:lvl w:ilvl="3" w:tplc="04190001" w:tentative="1">
+      <w:start w:val="1"/>
+      <w:numFmt w:val="bullet"/>
+      <w:lvlText w:val=""/>
+      <w:lvlJc w:val="left"/>
+      <w:pPr>
+        <w:ind w:left="3589" w:hanging="360"/>
+      </w:pPr>
+      <w:rPr>
+        <w:rFonts w:ascii="Symbol" w:hAnsi="Symbol" w:hint="default"/>
+      </w:rPr>
+    </w:lvl>
+    <w:lvl w:ilvl="4" w:tplc="04190003" w:tentative="1">
+      <w:start w:val="1"/>
+      <w:numFmt w:val="bullet"/>
+      <w:lvlText w:val="o"/>
+      <w:lvlJc w:val="left"/>
+      <w:pPr>
+        <w:ind w:left="4309" w:hanging="360"/>
+      </w:pPr>
+      <w:rPr>
+        <w:rFonts w:ascii="Courier New" w:hAnsi="Courier New" w:cs="Courier New" w:hint="default"/>
+      </w:rPr>
+    </w:lvl>
+    <w:lvl w:ilvl="5" w:tplc="04190005" w:tentative="1">
+      <w:start w:val="1"/>
+      <w:numFmt w:val="bullet"/>
+      <w:lvlText w:val=""/>
+      <w:lvlJc w:val="left"/>
+      <w:pPr>
+        <w:ind w:left="5029" w:hanging="360"/>
+      </w:pPr>
+      <w:rPr>
+        <w:rFonts w:ascii="Wingdings" w:hAnsi="Wingdings" w:hint="default"/>
+      </w:rPr>
+    </w:lvl>
+    <w:lvl w:ilvl="6" w:tplc="04190001" w:tentative="1">
+      <w:start w:val="1"/>
+      <w:numFmt w:val="bullet"/>
+      <w:lvlText w:val=""/>
+      <w:lvlJc w:val="left"/>
+      <w:pPr>
+        <w:ind w:left="5749" w:hanging="360"/>
+      </w:pPr>
+      <w:rPr>
+        <w:rFonts w:ascii="Symbol" w:hAnsi="Symbol" w:hint="default"/>
+      </w:rPr>
+    </w:lvl>
+    <w:lvl w:ilvl="7" w:tplc="04190003" w:tentative="1">
+      <w:start w:val="1"/>
+      <w:numFmt w:val="bullet"/>
+      <w:lvlText w:val="o"/>
+      <w:lvlJc w:val="left"/>
+      <w:pPr>
+        <w:ind w:left="6469" w:hanging="360"/>
+      </w:pPr>
+      <w:rPr>
+        <w:rFonts w:ascii="Courier New" w:hAnsi="Courier New" w:cs="Courier New" w:hint="default"/>
+      </w:rPr>
+    </w:lvl>
+    <w:lvl w:ilvl="8" w:tplc="04190005" w:tentative="1">
+      <w:start w:val="1"/>
+      <w:numFmt w:val="bullet"/>
+      <w:lvlText w:val=""/>
+      <w:lvlJc w:val="left"/>
+      <w:pPr>
+        <w:ind w:left="7189" w:hanging="360"/>
+      </w:pPr>
+      <w:rPr>
+        <w:rFonts w:ascii="Wingdings" w:hAnsi="Wingdings" w:hint="default"/>
+      </w:rPr>
+    </w:lvl>
+  </w:abstractNum>
+  <w:num w:numId="1">
+    <w:abstractNumId w:val="0"/>
+  </w:num>
+</w:numbering>
 </file>
 
 <file path=word/styles.xml><?xml version="1.0" encoding="utf-8"?>
@@ -383,6 +602,17 @@
       <w:szCs w:val="28"/>
     </w:rPr>
   </w:style>
+  <w:style w:type="paragraph" w:styleId="ListParagraph">
+    <w:name w:val="List Paragraph"/>
+    <w:basedOn w:val="Normal"/>
+    <w:uiPriority w:val="34"/>
+    <w:qFormat/>
+    <w:rsid w:val="004D18D4"/>
+    <w:pPr>
+      <w:ind w:left="720"/>
+      <w:contextualSpacing/>
+    </w:pPr>
+  </w:style>
 </w:styles>
 </file>
 
@@ -654,6 +884,17 @@
       <w:sz w:val="28"/>
       <w:szCs w:val="28"/>
     </w:rPr>
+  </w:style>
+  <w:style w:type="paragraph" w:styleId="ListParagraph">
+    <w:name w:val="List Paragraph"/>
+    <w:basedOn w:val="Normal"/>
+    <w:uiPriority w:val="34"/>
+    <w:qFormat/>
+    <w:rsid w:val="004D18D4"/>
+    <w:pPr>
+      <w:ind w:left="720"/>
+      <w:contextualSpacing/>
+    </w:pPr>
   </w:style>
 </w:styles>
 </file>

</xml_diff>

<commit_message>
Lume: firmware splitted to several files.
</commit_message>
<xml_diff>
--- a/Lume/Lume.docx
+++ b/Lume/Lume.docx
@@ -198,6 +198,18 @@
       </w:r>
       <w:r>
         <w:t xml:space="preserve"> на все сигналы.</w:t>
+      </w:r>
+    </w:p>
+    <w:p>
+      <w:pPr>
+        <w:pStyle w:val="ListParagraph"/>
+        <w:numPr>
+          <w:ilvl w:val="0"/>
+          <w:numId w:val="1"/>
+        </w:numPr>
+      </w:pPr>
+      <w:r>
+        <w:t>Переразвести цепи в соответствии со схемой.</w:t>
       </w:r>
       <w:bookmarkStart w:id="0" w:name="_GoBack"/>
       <w:bookmarkEnd w:id="0"/>

</xml_diff>

<commit_message>
Lume: blinking with PWM slowing. Does not work totally correct. Unusable, as delay generator uses TIMER0 of minutes PWM.
</commit_message>
<xml_diff>
--- a/Lume/Lume.docx
+++ b/Lume/Lume.docx
@@ -210,6 +210,42 @@
       </w:pPr>
       <w:r>
         <w:t>Переразвести цепи в соответствии со схемой.</w:t>
+      </w:r>
+    </w:p>
+    <w:p>
+      <w:pPr>
+        <w:pStyle w:val="ListParagraph"/>
+        <w:numPr>
+          <w:ilvl w:val="0"/>
+          <w:numId w:val="1"/>
+        </w:numPr>
+      </w:pPr>
+      <w:r>
+        <w:t>Добавить светодиоды минут внутрь.</w:t>
+      </w:r>
+    </w:p>
+    <w:p>
+      <w:pPr>
+        <w:pStyle w:val="ListParagraph"/>
+        <w:numPr>
+          <w:ilvl w:val="0"/>
+          <w:numId w:val="1"/>
+        </w:numPr>
+      </w:pPr>
+      <w:r>
+        <w:t>Добавить светодиоды с монтажом в отверстие.</w:t>
+      </w:r>
+    </w:p>
+    <w:p>
+      <w:pPr>
+        <w:pStyle w:val="ListParagraph"/>
+        <w:numPr>
+          <w:ilvl w:val="0"/>
+          <w:numId w:val="1"/>
+        </w:numPr>
+      </w:pPr>
+      <w:r>
+        <w:t>Расположить всё так, чтобы было возможно обрезать плату.</w:t>
       </w:r>
       <w:bookmarkStart w:id="0" w:name="_GoBack"/>
       <w:bookmarkEnd w:id="0"/>

</xml_diff>

<commit_message>
Lume: brightness adjustment implemented.
</commit_message>
<xml_diff>
--- a/Lume/Lume.docx
+++ b/Lume/Lume.docx
@@ -312,6 +312,18 @@
       </w:pPr>
       <w:r>
         <w:t>Добавить отверстия для привинчивания циферблата.</w:t>
+      </w:r>
+    </w:p>
+    <w:p>
+      <w:pPr>
+        <w:pStyle w:val="ListParagraph"/>
+        <w:numPr>
+          <w:ilvl w:val="0"/>
+          <w:numId w:val="1"/>
+        </w:numPr>
+      </w:pPr>
+      <w:r>
+        <w:t>Переместить разъем для батарейного отсека, чтобы было удобно паять провода.</w:t>
       </w:r>
       <w:bookmarkStart w:id="0" w:name="_GoBack"/>
       <w:bookmarkEnd w:id="0"/>

</xml_diff>

<commit_message>
Lume hardware second version
</commit_message>
<xml_diff>
--- a/Lume/Lume.docx
+++ b/Lume/Lume.docx
@@ -126,21 +126,28 @@
           <w:ilvl w:val="0"/>
           <w:numId w:val="1"/>
         </w:numPr>
-      </w:pPr>
-      <w:r>
+        <w:rPr>
+          <w:strike/>
+        </w:rPr>
+      </w:pPr>
+      <w:r>
+        <w:rPr>
+          <w:strike/>
+        </w:rPr>
         <w:t xml:space="preserve">Разъем </w:t>
       </w:r>
       <w:r>
         <w:rPr>
+          <w:strike/>
           <w:lang w:val="en-US"/>
         </w:rPr>
         <w:t>ISP</w:t>
       </w:r>
       <w:r>
-        <w:t xml:space="preserve"> </w:t>
-      </w:r>
-      <w:r>
-        <w:t>– отверстия сделать 1мм.</w:t>
+        <w:rPr>
+          <w:strike/>
+        </w:rPr>
+        <w:t xml:space="preserve"> – отверстия сделать 1мм.</w:t>
       </w:r>
     </w:p>
     <w:p>
@@ -150,8 +157,14 @@
           <w:ilvl w:val="0"/>
           <w:numId w:val="1"/>
         </w:numPr>
-      </w:pPr>
-      <w:r>
+        <w:rPr>
+          <w:strike/>
+        </w:rPr>
+      </w:pPr>
+      <w:r>
+        <w:rPr>
+          <w:strike/>
+        </w:rPr>
         <w:t>Кварц: увеличить отверстия.</w:t>
       </w:r>
     </w:p>
@@ -162,8 +175,14 @@
           <w:ilvl w:val="0"/>
           <w:numId w:val="1"/>
         </w:numPr>
-      </w:pPr>
-      <w:r>
+        <w:rPr>
+          <w:strike/>
+        </w:rPr>
+      </w:pPr>
+      <w:r>
+        <w:rPr>
+          <w:strike/>
+        </w:rPr>
         <w:t>Батарейка: увеличить отверстия.</w:t>
       </w:r>
     </w:p>
@@ -174,12 +193,19 @@
           <w:ilvl w:val="0"/>
           <w:numId w:val="1"/>
         </w:numPr>
-      </w:pPr>
-      <w:r>
+        <w:rPr>
+          <w:strike/>
+        </w:rPr>
+      </w:pPr>
+      <w:r>
+        <w:rPr>
+          <w:strike/>
+        </w:rPr>
         <w:t xml:space="preserve">Фототранзистор: изменить футпринт на </w:t>
       </w:r>
       <w:r>
         <w:rPr>
+          <w:strike/>
           <w:lang w:val="en-US"/>
         </w:rPr>
         <w:t>1206.</w:t>
@@ -204,17 +230,27 @@
           <w:ilvl w:val="0"/>
           <w:numId w:val="1"/>
         </w:numPr>
-      </w:pPr>
-      <w:r>
+        <w:rPr>
+          <w:strike/>
+        </w:rPr>
+      </w:pPr>
+      <w:r>
+        <w:rPr>
+          <w:strike/>
+        </w:rPr>
         <w:t xml:space="preserve">Добавить </w:t>
       </w:r>
       <w:r>
         <w:rPr>
+          <w:strike/>
           <w:lang w:val="en-US"/>
         </w:rPr>
         <w:t>testpoints</w:t>
       </w:r>
       <w:r>
+        <w:rPr>
+          <w:strike/>
+        </w:rPr>
         <w:t xml:space="preserve"> на все сигналы.</w:t>
       </w:r>
     </w:p>
@@ -225,33 +261,41 @@
           <w:ilvl w:val="0"/>
           <w:numId w:val="1"/>
         </w:numPr>
-      </w:pPr>
-      <w:r>
+        <w:rPr>
+          <w:strike/>
+        </w:rPr>
+      </w:pPr>
+      <w:r>
+        <w:rPr>
+          <w:strike/>
+        </w:rPr>
         <w:t xml:space="preserve">Добавить </w:t>
       </w:r>
       <w:r>
         <w:rPr>
+          <w:strike/>
           <w:lang w:val="en-US"/>
         </w:rPr>
         <w:t>testpoint</w:t>
       </w:r>
       <w:r>
-        <w:t xml:space="preserve"> </w:t>
-      </w:r>
-      <w:r>
-        <w:t xml:space="preserve">к какому-либо порту </w:t>
-      </w:r>
-      <w:r>
-        <w:rPr>
+        <w:rPr>
+          <w:strike/>
+        </w:rPr>
+        <w:t xml:space="preserve"> к какому-либо порту </w:t>
+      </w:r>
+      <w:r>
+        <w:rPr>
+          <w:strike/>
           <w:lang w:val="en-US"/>
         </w:rPr>
         <w:t>Atmega</w:t>
       </w:r>
       <w:r>
-        <w:t xml:space="preserve"> </w:t>
-      </w:r>
-      <w:r>
-        <w:t>для упрощения отладки.</w:t>
+        <w:rPr>
+          <w:strike/>
+        </w:rPr>
+        <w:t xml:space="preserve"> для упрощения отладки.</w:t>
       </w:r>
     </w:p>
     <w:p>
@@ -261,8 +305,14 @@
           <w:ilvl w:val="0"/>
           <w:numId w:val="1"/>
         </w:numPr>
-      </w:pPr>
-      <w:r>
+        <w:rPr>
+          <w:strike/>
+        </w:rPr>
+      </w:pPr>
+      <w:r>
+        <w:rPr>
+          <w:strike/>
+        </w:rPr>
         <w:t>Переразвести цепи в соответствии со схемой.</w:t>
       </w:r>
     </w:p>
@@ -273,8 +323,16 @@
           <w:ilvl w:val="0"/>
           <w:numId w:val="1"/>
         </w:numPr>
-      </w:pPr>
-      <w:r>
+        <w:rPr>
+          <w:i/>
+          <w:color w:val="7030A0"/>
+        </w:rPr>
+      </w:pPr>
+      <w:r>
+        <w:rPr>
+          <w:i/>
+          <w:color w:val="7030A0"/>
+        </w:rPr>
         <w:t>Добавить светодиоды минут внутрь.</w:t>
       </w:r>
     </w:p>
@@ -285,8 +343,14 @@
           <w:ilvl w:val="0"/>
           <w:numId w:val="1"/>
         </w:numPr>
-      </w:pPr>
-      <w:r>
+        <w:rPr>
+          <w:strike/>
+        </w:rPr>
+      </w:pPr>
+      <w:r>
+        <w:rPr>
+          <w:strike/>
+        </w:rPr>
         <w:t>Добавить светодиоды с монтажом в отверстие.</w:t>
       </w:r>
     </w:p>
@@ -297,11 +361,19 @@
           <w:ilvl w:val="0"/>
           <w:numId w:val="1"/>
         </w:numPr>
-      </w:pPr>
-      <w:r>
+        <w:rPr>
+          <w:strike/>
+        </w:rPr>
+      </w:pPr>
+      <w:bookmarkStart w:id="0" w:name="_GoBack"/>
+      <w:r>
+        <w:rPr>
+          <w:strike/>
+        </w:rPr>
         <w:t>Расположить всё так, чтобы было возможно обрезать плату.</w:t>
       </w:r>
     </w:p>
+    <w:bookmarkEnd w:id="0"/>
     <w:p>
       <w:pPr>
         <w:pStyle w:val="ListParagraph"/>
@@ -309,8 +381,14 @@
           <w:ilvl w:val="0"/>
           <w:numId w:val="1"/>
         </w:numPr>
-      </w:pPr>
-      <w:r>
+        <w:rPr>
+          <w:strike/>
+        </w:rPr>
+      </w:pPr>
+      <w:r>
+        <w:rPr>
+          <w:strike/>
+        </w:rPr>
         <w:t>Добавить отверстия для привинчивания циферблата.</w:t>
       </w:r>
     </w:p>
@@ -321,12 +399,16 @@
           <w:ilvl w:val="0"/>
           <w:numId w:val="1"/>
         </w:numPr>
-      </w:pPr>
-      <w:r>
+        <w:rPr>
+          <w:strike/>
+        </w:rPr>
+      </w:pPr>
+      <w:r>
+        <w:rPr>
+          <w:strike/>
+        </w:rPr>
         <w:t>Переместить разъем для батарейного отсека, чтобы было удобно паять провода.</w:t>
       </w:r>
-      <w:bookmarkStart w:id="0" w:name="_GoBack"/>
-      <w:bookmarkEnd w:id="0"/>
     </w:p>
     <w:sectPr>
       <w:pgSz w:w="11906" w:h="16838"/>

</xml_diff>